<commit_message>
initial commit on second design development of project homepage
</commit_message>
<xml_diff>
--- a/Competitive Analysis/Fandango.docx
+++ b/Competitive Analysis/Fandango.docx
@@ -2,7 +2,907 @@
 <file path=word/document.xml><?xml version="1.0" encoding="utf-8"?>
 <w:document xmlns:wpc="http://schemas.microsoft.com/office/word/2010/wordprocessingCanvas" xmlns:cx="http://schemas.microsoft.com/office/drawing/2014/chartex" xmlns:cx1="http://schemas.microsoft.com/office/drawing/2015/9/8/chartex" xmlns:cx2="http://schemas.microsoft.com/office/drawing/2015/10/21/chartex" xmlns:cx3="http://schemas.microsoft.com/office/drawing/2016/5/9/chartex" xmlns:cx4="http://schemas.microsoft.com/office/drawing/2016/5/10/chartex" xmlns:cx5="http://schemas.microsoft.com/office/drawing/2016/5/11/chartex" xmlns:cx6="http://schemas.microsoft.com/office/drawing/2016/5/12/chartex" xmlns:cx7="http://schemas.microsoft.com/office/drawing/2016/5/13/chartex" xmlns:cx8="http://schemas.microsoft.com/office/drawing/2016/5/14/chartex" xmlns:mc="http://schemas.openxmlformats.org/markup-compatibility/2006" xmlns:aink="http://schemas.microsoft.com/office/drawing/2016/ink" xmlns:am3d="http://schemas.microsoft.com/office/drawing/2017/model3d" xmlns:o="urn:schemas-microsoft-com:office:office" xmlns:r="http://schemas.openxmlformats.org/officeDocument/2006/relationships" xmlns:m="http://schemas.openxmlformats.org/officeDocument/2006/math" xmlns:v="urn:schemas-microsoft-com:vml" xmlns:wp14="http://schemas.microsoft.com/office/word/2010/wordprocessingDrawing" xmlns:wp="http://schemas.openxmlformats.org/drawingml/2006/wordprocessingDrawing" xmlns:w10="urn:schemas-microsoft-com:office:word" xmlns:w="http://schemas.openxmlformats.org/wordprocessingml/2006/main" xmlns:w14="http://schemas.microsoft.com/office/word/2010/wordml" xmlns:w15="http://schemas.microsoft.com/office/word/2012/wordml" xmlns:w16cex="http://schemas.microsoft.com/office/word/2018/wordml/cex" xmlns:w16cid="http://schemas.microsoft.com/office/word/2016/wordml/cid" xmlns:w16="http://schemas.microsoft.com/office/word/2018/wordml" xmlns:w16se="http://schemas.microsoft.com/office/word/2015/wordml/symex" xmlns:wpg="http://schemas.microsoft.com/office/word/2010/wordprocessingGroup" xmlns:wpi="http://schemas.microsoft.com/office/word/2010/wordprocessingInk" xmlns:wne="http://schemas.microsoft.com/office/word/2006/wordml" xmlns:wps="http://schemas.microsoft.com/office/word/2010/wordprocessingShape" mc:Ignorable="w14 w15 w16se w16cid w16 w16cex wp14">
   <w:body>
-    <w:p/>
+    <w:p>
+      <w:pPr>
+        <w:jc w:val="center"/>
+        <w:rPr>
+          <w:b/>
+          <w:bCs/>
+          <w:sz w:val="40"/>
+          <w:szCs w:val="40"/>
+          <w:lang w:val="en-US"/>
+        </w:rPr>
+      </w:pPr>
+      <w:r>
+        <w:rPr>
+          <w:b/>
+          <w:bCs/>
+          <w:sz w:val="40"/>
+          <w:szCs w:val="40"/>
+          <w:lang w:val="en-US"/>
+        </w:rPr>
+        <w:t>FANDANGO</w:t>
+      </w:r>
+    </w:p>
+    <w:p>
+      <w:pPr>
+        <w:rPr>
+          <w:b/>
+          <w:bCs/>
+          <w:sz w:val="40"/>
+          <w:szCs w:val="40"/>
+          <w:lang w:val="en-US"/>
+        </w:rPr>
+      </w:pPr>
+      <w:r>
+        <w:rPr>
+          <w:b/>
+          <w:bCs/>
+          <w:sz w:val="40"/>
+          <w:szCs w:val="40"/>
+          <w:lang w:val="en-US"/>
+        </w:rPr>
+        <w:t>About:</w:t>
+      </w:r>
+    </w:p>
+    <w:p>
+      <w:pPr>
+        <w:pStyle w:val="ListParagraph"/>
+        <w:numPr>
+          <w:ilvl w:val="0"/>
+          <w:numId w:val="1"/>
+        </w:numPr>
+        <w:rPr>
+          <w:sz w:val="36"/>
+          <w:szCs w:val="36"/>
+          <w:lang w:val="en-US"/>
+        </w:rPr>
+      </w:pPr>
+      <w:r>
+        <w:rPr>
+          <w:b/>
+          <w:bCs/>
+          <w:sz w:val="36"/>
+          <w:szCs w:val="36"/>
+          <w:lang w:val="en-US"/>
+        </w:rPr>
+        <w:t xml:space="preserve">Fandango </w:t>
+      </w:r>
+      <w:r>
+        <w:rPr>
+          <w:sz w:val="36"/>
+          <w:szCs w:val="36"/>
+          <w:lang w:val="en-US"/>
+        </w:rPr>
+        <w:t>is the ultimate digital network for all things movies, serving more than 67 million visitors per month globally with best-in-class movie information, ticketing more than 45,000 screens, trailers and original video, home entertainments and fan merchandise.</w:t>
+      </w:r>
+    </w:p>
+    <w:p>
+      <w:pPr>
+        <w:pStyle w:val="ListParagraph"/>
+        <w:numPr>
+          <w:ilvl w:val="0"/>
+          <w:numId w:val="1"/>
+        </w:numPr>
+        <w:rPr>
+          <w:sz w:val="36"/>
+          <w:szCs w:val="36"/>
+          <w:lang w:val="en-US"/>
+        </w:rPr>
+      </w:pPr>
+      <w:r>
+        <w:rPr>
+          <w:sz w:val="36"/>
+          <w:szCs w:val="36"/>
+          <w:lang w:val="en-US"/>
+        </w:rPr>
+        <w:t>Its portfolio includes leading online ticketers Fandango, MovieTickets.com and Flix</w:t>
+      </w:r>
+      <w:r>
+        <w:rPr>
+          <w:sz w:val="36"/>
+          <w:szCs w:val="36"/>
+          <w:lang w:val="en-US"/>
+        </w:rPr>
+        <w:t>ster in the U.S. ingress in Brazil and Fandango Latin America, as well ad world-reowned movie review site Rotten Tomatoes and MovieClips</w:t>
+      </w:r>
+    </w:p>
+    <w:p>
+      <w:pPr>
+        <w:pStyle w:val="ListParagraph"/>
+        <w:numPr>
+          <w:ilvl w:val="0"/>
+          <w:numId w:val="1"/>
+        </w:numPr>
+        <w:rPr>
+          <w:sz w:val="36"/>
+          <w:szCs w:val="36"/>
+          <w:lang w:val="en-US"/>
+        </w:rPr>
+      </w:pPr>
+      <w:r>
+        <w:rPr>
+          <w:sz w:val="36"/>
+          <w:szCs w:val="36"/>
+          <w:lang w:val="en-US"/>
+        </w:rPr>
+        <w:t>The #1 movie trailers and content channel on YouTube.</w:t>
+      </w:r>
+    </w:p>
+    <w:p>
+      <w:pPr>
+        <w:pStyle w:val="ListParagraph"/>
+        <w:numPr>
+          <w:ilvl w:val="0"/>
+          <w:numId w:val="1"/>
+        </w:numPr>
+        <w:rPr>
+          <w:sz w:val="36"/>
+          <w:szCs w:val="36"/>
+          <w:lang w:val="en-US"/>
+        </w:rPr>
+      </w:pPr>
+      <w:r>
+        <w:rPr>
+          <w:sz w:val="36"/>
+          <w:szCs w:val="36"/>
+          <w:lang w:val="en-US"/>
+        </w:rPr>
+        <w:t>Fandango’s movie discovery and ticketing innovations can also be found on mobile, social, AI and voice platforms from Apple, Facebook, Google, Amazon, and others.</w:t>
+      </w:r>
+    </w:p>
+    <w:p>
+      <w:pPr>
+        <w:pStyle w:val="ListParagraph"/>
+        <w:numPr>
+          <w:ilvl w:val="0"/>
+          <w:numId w:val="1"/>
+        </w:numPr>
+        <w:rPr>
+          <w:sz w:val="36"/>
+          <w:szCs w:val="36"/>
+          <w:lang w:val="en-US"/>
+        </w:rPr>
+      </w:pPr>
+      <w:r>
+        <w:rPr>
+          <w:sz w:val="36"/>
+          <w:szCs w:val="36"/>
+          <w:lang w:val="en-US"/>
+        </w:rPr>
+        <w:t>In the U.S.</w:t>
+      </w:r>
+      <w:r>
+        <w:rPr>
+          <w:sz w:val="36"/>
+          <w:szCs w:val="36"/>
+          <w:lang w:val="en-US"/>
+        </w:rPr>
+        <w:t>, Fandango’s video on-demand service, FandangoNOW offers new release and catalog movies and next-day TV shows for more than 200 million connected, over-the-top(OTT) and mobile devices.</w:t>
+      </w:r>
+    </w:p>
+    <w:p>
+      <w:pPr>
+        <w:rPr>
+          <w:b/>
+          <w:bCs/>
+          <w:sz w:val="40"/>
+          <w:szCs w:val="40"/>
+          <w:lang w:val="en-US"/>
+        </w:rPr>
+      </w:pPr>
+      <w:r>
+        <w:rPr>
+          <w:b/>
+          <w:bCs/>
+          <w:sz w:val="40"/>
+          <w:szCs w:val="40"/>
+          <w:lang w:val="en-US"/>
+        </w:rPr>
+        <w:t>PRESS CONTACTS</w:t>
+      </w:r>
+    </w:p>
+    <w:p>
+      <w:pPr>
+        <w:rPr>
+          <w:sz w:val="36"/>
+          <w:szCs w:val="36"/>
+          <w:lang w:val="en-US"/>
+        </w:rPr>
+      </w:pPr>
+      <w:r>
+        <w:rPr>
+          <w:b/>
+          <w:bCs/>
+          <w:sz w:val="40"/>
+          <w:szCs w:val="40"/>
+          <w:lang w:val="en-US"/>
+        </w:rPr>
+        <w:tab/>
+      </w:r>
+      <w:r>
+        <w:rPr>
+          <w:sz w:val="36"/>
+          <w:szCs w:val="36"/>
+          <w:lang w:val="en-US"/>
+        </w:rPr>
+        <w:t>Get the latest Fandango news and contact us with press inquiries.</w:t>
+      </w:r>
+    </w:p>
+    <w:p>
+      <w:pPr>
+        <w:rPr>
+          <w:b/>
+          <w:bCs/>
+          <w:sz w:val="40"/>
+          <w:szCs w:val="40"/>
+          <w:lang w:val="en-US"/>
+        </w:rPr>
+      </w:pPr>
+      <w:r>
+        <w:rPr>
+          <w:b/>
+          <w:bCs/>
+          <w:sz w:val="40"/>
+          <w:szCs w:val="40"/>
+          <w:lang w:val="en-US"/>
+        </w:rPr>
+        <w:lastRenderedPageBreak/>
+        <w:t>EXHIBITION PARTNERS</w:t>
+      </w:r>
+    </w:p>
+    <w:p>
+      <w:pPr>
+        <w:rPr>
+          <w:sz w:val="36"/>
+          <w:szCs w:val="36"/>
+          <w:lang w:val="en-US"/>
+        </w:rPr>
+      </w:pPr>
+      <w:r>
+        <w:rPr>
+          <w:b/>
+          <w:bCs/>
+          <w:sz w:val="40"/>
+          <w:szCs w:val="40"/>
+          <w:lang w:val="en-US"/>
+        </w:rPr>
+        <w:tab/>
+      </w:r>
+      <w:r>
+        <w:rPr>
+          <w:sz w:val="36"/>
+          <w:szCs w:val="36"/>
+          <w:lang w:val="en-US"/>
+        </w:rPr>
+        <w:t>Fandango’s partners are the nation’s leading exhibitors, including AMC Theatres, Regal Cinemas, Cinemark, Marcus Theatres, Harkins Theatres, and many other innovative theater chains and independent cinemas.</w:t>
+      </w:r>
+    </w:p>
+    <w:p>
+      <w:pPr>
+        <w:rPr>
+          <w:sz w:val="36"/>
+          <w:szCs w:val="36"/>
+          <w:lang w:val="en-US"/>
+        </w:rPr>
+      </w:pPr>
+    </w:p>
+    <w:p>
+      <w:pPr>
+        <w:rPr>
+          <w:sz w:val="36"/>
+          <w:szCs w:val="36"/>
+          <w:lang w:val="en-US"/>
+        </w:rPr>
+      </w:pPr>
+      <w:r>
+        <w:rPr>
+          <w:sz w:val="36"/>
+          <w:szCs w:val="36"/>
+          <w:lang w:val="en-US"/>
+        </w:rPr>
+        <w:tab/>
+        <w:t>Together, these exhibitors represent more than ninety of the nation’s theatres with online ticketing capabilities.</w:t>
+      </w:r>
+    </w:p>
+    <w:p>
+      <w:pPr>
+        <w:rPr>
+          <w:sz w:val="36"/>
+          <w:szCs w:val="36"/>
+          <w:lang w:val="en-US"/>
+        </w:rPr>
+      </w:pPr>
+    </w:p>
+    <w:p>
+      <w:pPr>
+        <w:rPr>
+          <w:b/>
+          <w:bCs/>
+          <w:sz w:val="40"/>
+          <w:szCs w:val="40"/>
+          <w:lang w:val="en-US"/>
+        </w:rPr>
+      </w:pPr>
+      <w:r>
+        <w:rPr>
+          <w:b/>
+          <w:bCs/>
+          <w:sz w:val="40"/>
+          <w:szCs w:val="40"/>
+          <w:lang w:val="en-US"/>
+        </w:rPr>
+        <w:t>LEADERSHIP TEAM</w:t>
+      </w:r>
+    </w:p>
+    <w:p>
+      <w:pPr>
+        <w:rPr>
+          <w:sz w:val="36"/>
+          <w:szCs w:val="36"/>
+          <w:lang w:val="en-US"/>
+        </w:rPr>
+      </w:pPr>
+      <w:r>
+        <w:rPr>
+          <w:sz w:val="36"/>
+          <w:szCs w:val="36"/>
+          <w:lang w:val="en-US"/>
+        </w:rPr>
+        <w:tab/>
+        <w:t>Get to know Fandango’s leadership team</w:t>
+      </w:r>
+    </w:p>
+    <w:p>
+      <w:pPr>
+        <w:rPr>
+          <w:sz w:val="36"/>
+          <w:szCs w:val="36"/>
+          <w:lang w:val="en-US"/>
+        </w:rPr>
+      </w:pPr>
+    </w:p>
+    <w:p>
+      <w:pPr>
+        <w:rPr>
+          <w:b/>
+          <w:bCs/>
+          <w:sz w:val="40"/>
+          <w:szCs w:val="40"/>
+          <w:lang w:val="en-US"/>
+        </w:rPr>
+      </w:pPr>
+      <w:r>
+        <w:rPr>
+          <w:b/>
+          <w:bCs/>
+          <w:sz w:val="40"/>
+          <w:szCs w:val="40"/>
+          <w:lang w:val="en-US"/>
+        </w:rPr>
+        <w:t>CORPORATE OWNERSHIP</w:t>
+      </w:r>
+    </w:p>
+    <w:p>
+      <w:pPr>
+        <w:rPr>
+          <w:sz w:val="36"/>
+          <w:szCs w:val="36"/>
+          <w:lang w:val="en-US"/>
+        </w:rPr>
+      </w:pPr>
+      <w:r>
+        <w:rPr>
+          <w:b/>
+          <w:bCs/>
+          <w:sz w:val="40"/>
+          <w:szCs w:val="40"/>
+          <w:lang w:val="en-US"/>
+        </w:rPr>
+        <w:tab/>
+      </w:r>
+      <w:r>
+        <w:rPr>
+          <w:sz w:val="36"/>
+          <w:szCs w:val="36"/>
+          <w:lang w:val="en-US"/>
+        </w:rPr>
+        <w:t>Read about Fandango’s Owners</w:t>
+      </w:r>
+    </w:p>
+    <w:p>
+      <w:pPr>
+        <w:rPr>
+          <w:sz w:val="36"/>
+          <w:szCs w:val="36"/>
+          <w:lang w:val="en-US"/>
+        </w:rPr>
+      </w:pPr>
+    </w:p>
+    <w:p>
+      <w:pPr>
+        <w:rPr>
+          <w:b/>
+          <w:bCs/>
+          <w:sz w:val="40"/>
+          <w:szCs w:val="40"/>
+          <w:lang w:val="en-US"/>
+        </w:rPr>
+      </w:pPr>
+      <w:r>
+        <w:rPr>
+          <w:b/>
+          <w:bCs/>
+          <w:sz w:val="40"/>
+          <w:szCs w:val="40"/>
+          <w:lang w:val="en-US"/>
+        </w:rPr>
+        <w:t>CAREER OPPORTUNITIES</w:t>
+      </w:r>
+    </w:p>
+    <w:p>
+      <w:pPr>
+        <w:rPr>
+          <w:sz w:val="36"/>
+          <w:szCs w:val="36"/>
+          <w:lang w:val="en-US"/>
+        </w:rPr>
+      </w:pPr>
+      <w:r>
+        <w:rPr>
+          <w:b/>
+          <w:bCs/>
+          <w:sz w:val="40"/>
+          <w:szCs w:val="40"/>
+          <w:lang w:val="en-US"/>
+        </w:rPr>
+        <w:tab/>
+      </w:r>
+      <w:r>
+        <w:rPr>
+          <w:sz w:val="36"/>
+          <w:szCs w:val="36"/>
+          <w:lang w:val="en-US"/>
+        </w:rPr>
+        <w:t>Interested in joining the Fandango family? Learn about exciting career with us.</w:t>
+      </w:r>
+    </w:p>
+    <w:p>
+      <w:pPr>
+        <w:rPr>
+          <w:sz w:val="36"/>
+          <w:szCs w:val="36"/>
+          <w:lang w:val="en-US"/>
+        </w:rPr>
+      </w:pPr>
+    </w:p>
+    <w:p>
+      <w:pPr>
+        <w:rPr>
+          <w:b/>
+          <w:bCs/>
+          <w:sz w:val="40"/>
+          <w:szCs w:val="40"/>
+          <w:lang w:val="en-US"/>
+        </w:rPr>
+      </w:pPr>
+      <w:r>
+        <w:rPr>
+          <w:b/>
+          <w:bCs/>
+          <w:sz w:val="40"/>
+          <w:szCs w:val="40"/>
+          <w:lang w:val="en-US"/>
+        </w:rPr>
+        <w:t>ADVERTISING</w:t>
+      </w:r>
+    </w:p>
+    <w:p>
+      <w:pPr>
+        <w:rPr>
+          <w:sz w:val="36"/>
+          <w:szCs w:val="36"/>
+          <w:lang w:val="en-US"/>
+        </w:rPr>
+      </w:pPr>
+      <w:r>
+        <w:rPr>
+          <w:b/>
+          <w:bCs/>
+          <w:sz w:val="40"/>
+          <w:szCs w:val="40"/>
+          <w:lang w:val="en-US"/>
+        </w:rPr>
+        <w:tab/>
+      </w:r>
+      <w:r>
+        <w:rPr>
+          <w:sz w:val="36"/>
+          <w:szCs w:val="36"/>
+          <w:lang w:val="en-US"/>
+        </w:rPr>
+        <w:t xml:space="preserve">Want to advertise with us? Fill out our online </w:t>
+      </w:r>
+      <w:r>
+        <w:rPr>
+          <w:sz w:val="36"/>
+          <w:szCs w:val="36"/>
+          <w:lang w:val="en-US"/>
+        </w:rPr>
+        <w:t>proposal form and every movie ticket or Fandango gift card sale referred from your site or app.</w:t>
+      </w:r>
+    </w:p>
+    <w:p>
+      <w:pPr>
+        <w:rPr>
+          <w:b/>
+          <w:bCs/>
+          <w:sz w:val="40"/>
+          <w:szCs w:val="40"/>
+          <w:lang w:val="en-US"/>
+        </w:rPr>
+      </w:pPr>
+      <w:r>
+        <w:rPr>
+          <w:b/>
+          <w:bCs/>
+          <w:sz w:val="40"/>
+          <w:szCs w:val="40"/>
+          <w:lang w:val="en-US"/>
+        </w:rPr>
+        <w:lastRenderedPageBreak/>
+        <w:t>AFFILIATE PROGRAM</w:t>
+      </w:r>
+    </w:p>
+    <w:p>
+      <w:pPr>
+        <w:rPr>
+          <w:sz w:val="36"/>
+          <w:szCs w:val="36"/>
+          <w:lang w:val="en-US"/>
+        </w:rPr>
+      </w:pPr>
+      <w:r>
+        <w:rPr>
+          <w:b/>
+          <w:bCs/>
+          <w:sz w:val="40"/>
+          <w:szCs w:val="40"/>
+          <w:lang w:val="en-US"/>
+        </w:rPr>
+        <w:tab/>
+      </w:r>
+      <w:r>
+        <w:rPr>
+          <w:sz w:val="36"/>
+          <w:szCs w:val="36"/>
+          <w:lang w:val="en-US"/>
+        </w:rPr>
+        <w:t>Become a Fandango Affiliate and make money from every movie ticket or Fandango gift card sale referred from your site or app.</w:t>
+      </w:r>
+    </w:p>
+    <w:p>
+      <w:pPr>
+        <w:rPr>
+          <w:sz w:val="36"/>
+          <w:szCs w:val="36"/>
+          <w:lang w:val="en-US"/>
+        </w:rPr>
+      </w:pPr>
+    </w:p>
+    <w:p>
+      <w:pPr>
+        <w:rPr>
+          <w:b/>
+          <w:bCs/>
+          <w:sz w:val="40"/>
+          <w:szCs w:val="40"/>
+          <w:lang w:val="en-US"/>
+        </w:rPr>
+      </w:pPr>
+      <w:r>
+        <w:rPr>
+          <w:b/>
+          <w:bCs/>
+          <w:sz w:val="40"/>
+          <w:szCs w:val="40"/>
+          <w:lang w:val="en-US"/>
+        </w:rPr>
+        <w:t>PROMOTIONAL CODES</w:t>
+      </w:r>
+    </w:p>
+    <w:p>
+      <w:pPr>
+        <w:rPr>
+          <w:sz w:val="36"/>
+          <w:szCs w:val="36"/>
+          <w:lang w:val="en-US"/>
+        </w:rPr>
+      </w:pPr>
+      <w:r>
+        <w:rPr>
+          <w:b/>
+          <w:bCs/>
+          <w:sz w:val="40"/>
+          <w:szCs w:val="40"/>
+          <w:lang w:val="en-US"/>
+        </w:rPr>
+        <w:tab/>
+      </w:r>
+      <w:r>
+        <w:rPr>
+          <w:sz w:val="36"/>
+          <w:szCs w:val="36"/>
+          <w:lang w:val="en-US"/>
+        </w:rPr>
+        <w:t>Learn more</w:t>
+      </w:r>
+      <w:r>
+        <w:rPr>
+          <w:sz w:val="36"/>
+          <w:szCs w:val="36"/>
+          <w:lang w:val="en-US"/>
+        </w:rPr>
+        <w:t xml:space="preserve"> about Fandango Rewards promotional code programs and connect with a sales representative.</w:t>
+      </w:r>
+    </w:p>
+    <w:p>
+      <w:pPr>
+        <w:rPr>
+          <w:sz w:val="36"/>
+          <w:szCs w:val="36"/>
+          <w:lang w:val="en-US"/>
+        </w:rPr>
+      </w:pPr>
+    </w:p>
+    <w:p>
+      <w:pPr>
+        <w:rPr>
+          <w:b/>
+          <w:bCs/>
+          <w:sz w:val="40"/>
+          <w:szCs w:val="40"/>
+          <w:lang w:val="en-US"/>
+        </w:rPr>
+      </w:pPr>
+      <w:r>
+        <w:rPr>
+          <w:b/>
+          <w:bCs/>
+          <w:sz w:val="40"/>
+          <w:szCs w:val="40"/>
+          <w:lang w:val="en-US"/>
+        </w:rPr>
+        <w:t>BUSINESS DEVELOPMENT</w:t>
+      </w:r>
+    </w:p>
+    <w:p>
+      <w:pPr>
+        <w:rPr>
+          <w:sz w:val="36"/>
+          <w:szCs w:val="36"/>
+          <w:lang w:val="en-US"/>
+        </w:rPr>
+      </w:pPr>
+      <w:r>
+        <w:rPr>
+          <w:b/>
+          <w:bCs/>
+          <w:sz w:val="40"/>
+          <w:szCs w:val="40"/>
+          <w:lang w:val="en-US"/>
+        </w:rPr>
+        <w:tab/>
+      </w:r>
+      <w:r>
+        <w:rPr>
+          <w:sz w:val="36"/>
+          <w:szCs w:val="36"/>
+          <w:lang w:val="en-US"/>
+        </w:rPr>
+        <w:t>If your company is interested in partnering with Fandango, fill out our online proposal form</w:t>
+      </w:r>
+    </w:p>
+    <w:p>
+      <w:pPr>
+        <w:rPr>
+          <w:sz w:val="36"/>
+          <w:szCs w:val="36"/>
+          <w:lang w:val="en-US"/>
+        </w:rPr>
+      </w:pPr>
+    </w:p>
+    <w:p>
+      <w:pPr>
+        <w:rPr>
+          <w:b/>
+          <w:bCs/>
+          <w:sz w:val="40"/>
+          <w:szCs w:val="40"/>
+          <w:lang w:val="en-US"/>
+        </w:rPr>
+      </w:pPr>
+      <w:r>
+        <w:rPr>
+          <w:b/>
+          <w:bCs/>
+          <w:sz w:val="40"/>
+          <w:szCs w:val="40"/>
+          <w:lang w:val="en-US"/>
+        </w:rPr>
+        <w:t>TERMS AND POLICIES</w:t>
+      </w:r>
+    </w:p>
+    <w:p>
+      <w:pPr>
+        <w:rPr>
+          <w:sz w:val="36"/>
+          <w:szCs w:val="36"/>
+          <w:lang w:val="en-US"/>
+        </w:rPr>
+      </w:pPr>
+      <w:r>
+        <w:rPr>
+          <w:b/>
+          <w:bCs/>
+          <w:sz w:val="40"/>
+          <w:szCs w:val="40"/>
+          <w:lang w:val="en-US"/>
+        </w:rPr>
+        <w:tab/>
+      </w:r>
+      <w:r>
+        <w:rPr>
+          <w:sz w:val="36"/>
+          <w:szCs w:val="36"/>
+          <w:lang w:val="en-US"/>
+        </w:rPr>
+        <w:t>Read about Fandango’s Terms and Policies, Privacy Policy, and Terms of Use.</w:t>
+      </w:r>
+    </w:p>
+    <w:p>
+      <w:pPr>
+        <w:rPr>
+          <w:sz w:val="36"/>
+          <w:szCs w:val="36"/>
+          <w:lang w:val="en-US"/>
+        </w:rPr>
+      </w:pPr>
+    </w:p>
+    <w:p>
+      <w:pPr>
+        <w:rPr>
+          <w:b/>
+          <w:bCs/>
+          <w:sz w:val="40"/>
+          <w:szCs w:val="40"/>
+          <w:lang w:val="en-US"/>
+        </w:rPr>
+      </w:pPr>
+      <w:r>
+        <w:rPr>
+          <w:b/>
+          <w:bCs/>
+          <w:sz w:val="40"/>
+          <w:szCs w:val="40"/>
+          <w:lang w:val="en-US"/>
+        </w:rPr>
+        <w:t>HELP</w:t>
+      </w:r>
+    </w:p>
+    <w:p>
+      <w:pPr>
+        <w:rPr>
+          <w:sz w:val="36"/>
+          <w:szCs w:val="36"/>
+          <w:lang w:val="en-US"/>
+        </w:rPr>
+      </w:pPr>
+      <w:r>
+        <w:rPr>
+          <w:b/>
+          <w:bCs/>
+          <w:sz w:val="40"/>
+          <w:szCs w:val="40"/>
+          <w:lang w:val="en-US"/>
+        </w:rPr>
+        <w:tab/>
+      </w:r>
+      <w:r>
+        <w:rPr>
+          <w:sz w:val="36"/>
+          <w:szCs w:val="36"/>
+          <w:lang w:val="en-US"/>
+        </w:rPr>
+        <w:t>Need help with your account or a Fandango purchase? Reach out to our Customer Support.</w:t>
+      </w:r>
+    </w:p>
+    <w:p>
+      <w:pPr>
+        <w:rPr>
+          <w:sz w:val="36"/>
+          <w:szCs w:val="36"/>
+          <w:lang w:val="en-US"/>
+        </w:rPr>
+      </w:pPr>
+    </w:p>
+    <w:p>
+      <w:pPr>
+        <w:rPr>
+          <w:b/>
+          <w:bCs/>
+          <w:sz w:val="40"/>
+          <w:szCs w:val="40"/>
+          <w:lang w:val="en-US"/>
+        </w:rPr>
+      </w:pPr>
+      <w:r>
+        <w:rPr>
+          <w:b/>
+          <w:bCs/>
+          <w:sz w:val="40"/>
+          <w:szCs w:val="40"/>
+          <w:lang w:val="en-US"/>
+        </w:rPr>
+        <w:t>CONTACT US</w:t>
+      </w:r>
+    </w:p>
+    <w:p>
+      <w:pPr>
+        <w:rPr>
+          <w:sz w:val="36"/>
+          <w:szCs w:val="36"/>
+          <w:lang w:val="en-US"/>
+        </w:rPr>
+      </w:pPr>
+      <w:r>
+        <w:rPr>
+          <w:b/>
+          <w:bCs/>
+          <w:sz w:val="40"/>
+          <w:szCs w:val="40"/>
+          <w:lang w:val="en-US"/>
+        </w:rPr>
+        <w:tab/>
+      </w:r>
+      <w:r>
+        <w:rPr>
+          <w:sz w:val="36"/>
+          <w:szCs w:val="36"/>
+          <w:lang w:val="en-US"/>
+        </w:rPr>
+        <w:t>Have questions or comments? Contact us!</w:t>
+      </w:r>
+    </w:p>
+    <w:p>
+      <w:pPr>
+        <w:rPr>
+          <w:sz w:val="36"/>
+          <w:szCs w:val="36"/>
+          <w:lang w:val="en-US"/>
+        </w:rPr>
+      </w:pPr>
+    </w:p>
+    <w:p>
+      <w:pPr>
+        <w:rPr>
+          <w:sz w:val="36"/>
+          <w:szCs w:val="36"/>
+          <w:lang w:val="en-US"/>
+        </w:rPr>
+      </w:pPr>
+    </w:p>
+    <w:p>
+      <w:pPr>
+        <w:rPr>
+          <w:b/>
+          <w:bCs/>
+          <w:sz w:val="40"/>
+          <w:szCs w:val="40"/>
+          <w:lang w:val="en-US"/>
+        </w:rPr>
+      </w:pPr>
+    </w:p>
     <w:sectPr>
       <w:pgSz w:w="11906" w:h="16838"/>
       <w:pgMar w:top="1440" w:right="1440" w:bottom="1440" w:left="1440" w:header="708" w:footer="708" w:gutter="0"/>
@@ -11,6 +911,127 @@
     </w:sectPr>
   </w:body>
 </w:document>
+</file>
+
+<file path=word/numbering.xml><?xml version="1.0" encoding="utf-8"?>
+<w:numbering xmlns:wpc="http://schemas.microsoft.com/office/word/2010/wordprocessingCanvas" xmlns:cx="http://schemas.microsoft.com/office/drawing/2014/chartex" xmlns:cx1="http://schemas.microsoft.com/office/drawing/2015/9/8/chartex" xmlns:cx2="http://schemas.microsoft.com/office/drawing/2015/10/21/chartex" xmlns:cx3="http://schemas.microsoft.com/office/drawing/2016/5/9/chartex" xmlns:cx4="http://schemas.microsoft.com/office/drawing/2016/5/10/chartex" xmlns:cx5="http://schemas.microsoft.com/office/drawing/2016/5/11/chartex" xmlns:cx6="http://schemas.microsoft.com/office/drawing/2016/5/12/chartex" xmlns:cx7="http://schemas.microsoft.com/office/drawing/2016/5/13/chartex" xmlns:cx8="http://schemas.microsoft.com/office/drawing/2016/5/14/chartex" xmlns:mc="http://schemas.openxmlformats.org/markup-compatibility/2006" xmlns:aink="http://schemas.microsoft.com/office/drawing/2016/ink" xmlns:am3d="http://schemas.microsoft.com/office/drawing/2017/model3d" xmlns:o="urn:schemas-microsoft-com:office:office" xmlns:r="http://schemas.openxmlformats.org/officeDocument/2006/relationships" xmlns:m="http://schemas.openxmlformats.org/officeDocument/2006/math" xmlns:v="urn:schemas-microsoft-com:vml" xmlns:wp14="http://schemas.microsoft.com/office/word/2010/wordprocessingDrawing" xmlns:wp="http://schemas.openxmlformats.org/drawingml/2006/wordprocessingDrawing" xmlns:w10="urn:schemas-microsoft-com:office:word" xmlns:w="http://schemas.openxmlformats.org/wordprocessingml/2006/main" xmlns:w14="http://schemas.microsoft.com/office/word/2010/wordml" xmlns:w15="http://schemas.microsoft.com/office/word/2012/wordml" xmlns:w16cex="http://schemas.microsoft.com/office/word/2018/wordml/cex" xmlns:w16cid="http://schemas.microsoft.com/office/word/2016/wordml/cid" xmlns:w16="http://schemas.microsoft.com/office/word/2018/wordml" xmlns:w16se="http://schemas.microsoft.com/office/word/2015/wordml/symex" xmlns:wpg="http://schemas.microsoft.com/office/word/2010/wordprocessingGroup" xmlns:wpi="http://schemas.microsoft.com/office/word/2010/wordprocessingInk" xmlns:wne="http://schemas.microsoft.com/office/word/2006/wordml" xmlns:wps="http://schemas.microsoft.com/office/word/2010/wordprocessingShape" mc:Ignorable="w14 w15 w16se w16cid w16 w16cex wp14">
+  <w:abstractNum w:abstractNumId="0" w15:restartNumberingAfterBreak="0">
+    <w:nsid w:val="1F083899"/>
+    <w:multiLevelType w:val="hybridMultilevel"/>
+    <w:tmpl w:val="21E6F0BC"/>
+    <w:lvl w:ilvl="0" w:tplc="40090001">
+      <w:start w:val="1"/>
+      <w:numFmt w:val="bullet"/>
+      <w:lvlText w:val=""/>
+      <w:lvlJc w:val="left"/>
+      <w:pPr>
+        <w:ind w:left="1440" w:hanging="360"/>
+      </w:pPr>
+      <w:rPr>
+        <w:rFonts w:ascii="Symbol" w:hAnsi="Symbol" w:hint="default"/>
+      </w:rPr>
+    </w:lvl>
+    <w:lvl w:ilvl="1" w:tplc="40090003" w:tentative="1">
+      <w:start w:val="1"/>
+      <w:numFmt w:val="bullet"/>
+      <w:lvlText w:val="o"/>
+      <w:lvlJc w:val="left"/>
+      <w:pPr>
+        <w:ind w:left="2160" w:hanging="360"/>
+      </w:pPr>
+      <w:rPr>
+        <w:rFonts w:ascii="Courier New" w:hAnsi="Courier New" w:cs="Courier New" w:hint="default"/>
+      </w:rPr>
+    </w:lvl>
+    <w:lvl w:ilvl="2" w:tplc="40090005" w:tentative="1">
+      <w:start w:val="1"/>
+      <w:numFmt w:val="bullet"/>
+      <w:lvlText w:val=""/>
+      <w:lvlJc w:val="left"/>
+      <w:pPr>
+        <w:ind w:left="2880" w:hanging="360"/>
+      </w:pPr>
+      <w:rPr>
+        <w:rFonts w:ascii="Wingdings" w:hAnsi="Wingdings" w:hint="default"/>
+      </w:rPr>
+    </w:lvl>
+    <w:lvl w:ilvl="3" w:tplc="40090001" w:tentative="1">
+      <w:start w:val="1"/>
+      <w:numFmt w:val="bullet"/>
+      <w:lvlText w:val=""/>
+      <w:lvlJc w:val="left"/>
+      <w:pPr>
+        <w:ind w:left="3600" w:hanging="360"/>
+      </w:pPr>
+      <w:rPr>
+        <w:rFonts w:ascii="Symbol" w:hAnsi="Symbol" w:hint="default"/>
+      </w:rPr>
+    </w:lvl>
+    <w:lvl w:ilvl="4" w:tplc="40090003" w:tentative="1">
+      <w:start w:val="1"/>
+      <w:numFmt w:val="bullet"/>
+      <w:lvlText w:val="o"/>
+      <w:lvlJc w:val="left"/>
+      <w:pPr>
+        <w:ind w:left="4320" w:hanging="360"/>
+      </w:pPr>
+      <w:rPr>
+        <w:rFonts w:ascii="Courier New" w:hAnsi="Courier New" w:cs="Courier New" w:hint="default"/>
+      </w:rPr>
+    </w:lvl>
+    <w:lvl w:ilvl="5" w:tplc="40090005" w:tentative="1">
+      <w:start w:val="1"/>
+      <w:numFmt w:val="bullet"/>
+      <w:lvlText w:val=""/>
+      <w:lvlJc w:val="left"/>
+      <w:pPr>
+        <w:ind w:left="5040" w:hanging="360"/>
+      </w:pPr>
+      <w:rPr>
+        <w:rFonts w:ascii="Wingdings" w:hAnsi="Wingdings" w:hint="default"/>
+      </w:rPr>
+    </w:lvl>
+    <w:lvl w:ilvl="6" w:tplc="40090001" w:tentative="1">
+      <w:start w:val="1"/>
+      <w:numFmt w:val="bullet"/>
+      <w:lvlText w:val=""/>
+      <w:lvlJc w:val="left"/>
+      <w:pPr>
+        <w:ind w:left="5760" w:hanging="360"/>
+      </w:pPr>
+      <w:rPr>
+        <w:rFonts w:ascii="Symbol" w:hAnsi="Symbol" w:hint="default"/>
+      </w:rPr>
+    </w:lvl>
+    <w:lvl w:ilvl="7" w:tplc="40090003" w:tentative="1">
+      <w:start w:val="1"/>
+      <w:numFmt w:val="bullet"/>
+      <w:lvlText w:val="o"/>
+      <w:lvlJc w:val="left"/>
+      <w:pPr>
+        <w:ind w:left="6480" w:hanging="360"/>
+      </w:pPr>
+      <w:rPr>
+        <w:rFonts w:ascii="Courier New" w:hAnsi="Courier New" w:cs="Courier New" w:hint="default"/>
+      </w:rPr>
+    </w:lvl>
+    <w:lvl w:ilvl="8" w:tplc="40090005" w:tentative="1">
+      <w:start w:val="1"/>
+      <w:numFmt w:val="bullet"/>
+      <w:lvlText w:val=""/>
+      <w:lvlJc w:val="left"/>
+      <w:pPr>
+        <w:ind w:left="7200" w:hanging="360"/>
+      </w:pPr>
+      <w:rPr>
+        <w:rFonts w:ascii="Wingdings" w:hAnsi="Wingdings" w:hint="default"/>
+      </w:rPr>
+    </w:lvl>
+  </w:abstractNum>
+  <w:num w:numId="1">
+    <w:abstractNumId w:val="0"/>
+  </w:num>
+</w:numbering>
 </file>
 
 <file path=word/styles.xml><?xml version="1.0" encoding="utf-8"?>
@@ -439,6 +1460,17 @@
     <w:semiHidden/>
     <w:unhideWhenUsed/>
   </w:style>
+  <w:style w:type="paragraph" w:styleId="ListParagraph">
+    <w:name w:val="List Paragraph"/>
+    <w:basedOn w:val="Normal"/>
+    <w:uiPriority w:val="34"/>
+    <w:qFormat/>
+    <w:rsid w:val="00887C38"/>
+    <w:pPr>
+      <w:ind w:left="720"/>
+      <w:contextualSpacing/>
+    </w:pPr>
+  </w:style>
 </w:styles>
 </file>
 

</xml_diff>